<commit_message>
fixed installing web driver for chrome
</commit_message>
<xml_diff>
--- a/AutomateWebform/completed_assignments/EECS$490/Aniekan MSC.docx
+++ b/AutomateWebform/completed_assignments/EECS$490/Aniekan MSC.docx
@@ -4,100 +4,854 @@
   <w:body>
     <w:p>
       <w:pPr>
-        <w:pStyle w:val="ListParagraph"/>
+        <w:spacing w:after="0" w:line="1350" w:lineRule="atLeast"/>
+        <w:outlineLvl w:val="0"/>
+        <w:rPr>
+          <w:rFonts w:ascii="DauphinPlain" w:eastAsia="Times New Roman" w:hAnsi="DauphinPlain" w:cs="Times New Roman"/>
+          <w:kern w:val="36"/>
+          <w:sz w:val="105"/>
+          <w:szCs w:val="105"/>
+        </w:rPr>
       </w:pPr>
-      <w:bookmarkStart w:id="0" w:name="_GoBack"/>
-      <w:bookmarkEnd w:id="0"/>
-    </w:p>
-    <w:p/>
-    <w:p>
-      <w:r>
-        <w:t>Dear Sir/Madam,</w:t>
+      <w:r>
+        <w:rPr>
+          <w:rFonts w:ascii="DauphinPlain" w:eastAsia="Times New Roman" w:hAnsi="DauphinPlain" w:cs="Times New Roman"/>
+          <w:kern w:val="36"/>
+          <w:sz w:val="105"/>
+          <w:szCs w:val="105"/>
+        </w:rPr>
+        <w:t>Lorem Ipsum</w:t>
       </w:r>
     </w:p>
     <w:p>
       <w:pPr>
-        <w:pStyle w:val="ListParagraph"/>
+        <w:spacing w:before="150" w:after="75" w:line="270" w:lineRule="atLeast"/>
+        <w:ind w:left="150" w:right="150"/>
         <w:jc w:val="center"/>
-        <w:rPr>
-          <w:sz w:val="32"/>
-          <w:szCs w:val="32"/>
+        <w:outlineLvl w:val="3"/>
+        <w:rPr>
+          <w:rFonts w:ascii="Times New Roman" w:eastAsia="Times New Roman" w:hAnsi="Times New Roman" w:cs="Times New Roman"/>
+          <w:i/>
+          <w:iCs/>
+          <w:sz w:val="21"/>
+          <w:szCs w:val="21"/>
         </w:rPr>
       </w:pPr>
       <w:r>
         <w:rPr>
-          <w:sz w:val="32"/>
-          <w:szCs w:val="32"/>
-        </w:rPr>
-        <w:t>LETTER OF MOTIVATION</w:t>
+          <w:rFonts w:ascii="Times New Roman" w:eastAsia="Times New Roman" w:hAnsi="Times New Roman" w:cs="Times New Roman"/>
+          <w:i/>
+          <w:iCs/>
+          <w:sz w:val="21"/>
+          <w:szCs w:val="21"/>
+        </w:rPr>
+        <w:t>"</w:t>
+      </w:r>
+      <w:proofErr w:type="spellStart"/>
+      <w:r>
+        <w:rPr>
+          <w:rFonts w:ascii="Times New Roman" w:eastAsia="Times New Roman" w:hAnsi="Times New Roman" w:cs="Times New Roman"/>
+          <w:i/>
+          <w:iCs/>
+          <w:sz w:val="21"/>
+          <w:szCs w:val="21"/>
+        </w:rPr>
+        <w:t>Neque</w:t>
+      </w:r>
+      <w:proofErr w:type="spellEnd"/>
+      <w:r>
+        <w:rPr>
+          <w:rFonts w:ascii="Times New Roman" w:eastAsia="Times New Roman" w:hAnsi="Times New Roman" w:cs="Times New Roman"/>
+          <w:i/>
+          <w:iCs/>
+          <w:sz w:val="21"/>
+          <w:szCs w:val="21"/>
+        </w:rPr>
+        <w:t xml:space="preserve"> </w:t>
+      </w:r>
+      <w:proofErr w:type="spellStart"/>
+      <w:r>
+        <w:rPr>
+          <w:rFonts w:ascii="Times New Roman" w:eastAsia="Times New Roman" w:hAnsi="Times New Roman" w:cs="Times New Roman"/>
+          <w:i/>
+          <w:iCs/>
+          <w:sz w:val="21"/>
+          <w:szCs w:val="21"/>
+        </w:rPr>
+        <w:t>porro</w:t>
+      </w:r>
+      <w:proofErr w:type="spellEnd"/>
+      <w:r>
+        <w:rPr>
+          <w:rFonts w:ascii="Times New Roman" w:eastAsia="Times New Roman" w:hAnsi="Times New Roman" w:cs="Times New Roman"/>
+          <w:i/>
+          <w:iCs/>
+          <w:sz w:val="21"/>
+          <w:szCs w:val="21"/>
+        </w:rPr>
+        <w:t xml:space="preserve"> </w:t>
+      </w:r>
+      <w:proofErr w:type="spellStart"/>
+      <w:r>
+        <w:rPr>
+          <w:rFonts w:ascii="Times New Roman" w:eastAsia="Times New Roman" w:hAnsi="Times New Roman" w:cs="Times New Roman"/>
+          <w:i/>
+          <w:iCs/>
+          <w:sz w:val="21"/>
+          <w:szCs w:val="21"/>
+        </w:rPr>
+        <w:t>quisquam</w:t>
+      </w:r>
+      <w:proofErr w:type="spellEnd"/>
+      <w:r>
+        <w:rPr>
+          <w:rFonts w:ascii="Times New Roman" w:eastAsia="Times New Roman" w:hAnsi="Times New Roman" w:cs="Times New Roman"/>
+          <w:i/>
+          <w:iCs/>
+          <w:sz w:val="21"/>
+          <w:szCs w:val="21"/>
+        </w:rPr>
+        <w:t xml:space="preserve"> </w:t>
+      </w:r>
+      <w:proofErr w:type="spellStart"/>
+      <w:r>
+        <w:rPr>
+          <w:rFonts w:ascii="Times New Roman" w:eastAsia="Times New Roman" w:hAnsi="Times New Roman" w:cs="Times New Roman"/>
+          <w:i/>
+          <w:iCs/>
+          <w:sz w:val="21"/>
+          <w:szCs w:val="21"/>
+        </w:rPr>
+        <w:t>est</w:t>
+      </w:r>
+      <w:proofErr w:type="spellEnd"/>
+      <w:r>
+        <w:rPr>
+          <w:rFonts w:ascii="Times New Roman" w:eastAsia="Times New Roman" w:hAnsi="Times New Roman" w:cs="Times New Roman"/>
+          <w:i/>
+          <w:iCs/>
+          <w:sz w:val="21"/>
+          <w:szCs w:val="21"/>
+        </w:rPr>
+        <w:t xml:space="preserve"> qui </w:t>
+      </w:r>
+      <w:proofErr w:type="spellStart"/>
+      <w:r>
+        <w:rPr>
+          <w:rFonts w:ascii="Times New Roman" w:eastAsia="Times New Roman" w:hAnsi="Times New Roman" w:cs="Times New Roman"/>
+          <w:i/>
+          <w:iCs/>
+          <w:sz w:val="21"/>
+          <w:szCs w:val="21"/>
+        </w:rPr>
+        <w:t>dolorem</w:t>
+      </w:r>
+      <w:proofErr w:type="spellEnd"/>
+      <w:r>
+        <w:rPr>
+          <w:rFonts w:ascii="Times New Roman" w:eastAsia="Times New Roman" w:hAnsi="Times New Roman" w:cs="Times New Roman"/>
+          <w:i/>
+          <w:iCs/>
+          <w:sz w:val="21"/>
+          <w:szCs w:val="21"/>
+        </w:rPr>
+        <w:t xml:space="preserve"> ipsum </w:t>
+      </w:r>
+      <w:proofErr w:type="spellStart"/>
+      <w:r>
+        <w:rPr>
+          <w:rFonts w:ascii="Times New Roman" w:eastAsia="Times New Roman" w:hAnsi="Times New Roman" w:cs="Times New Roman"/>
+          <w:i/>
+          <w:iCs/>
+          <w:sz w:val="21"/>
+          <w:szCs w:val="21"/>
+        </w:rPr>
+        <w:t>quia</w:t>
+      </w:r>
+      <w:proofErr w:type="spellEnd"/>
+      <w:r>
+        <w:rPr>
+          <w:rFonts w:ascii="Times New Roman" w:eastAsia="Times New Roman" w:hAnsi="Times New Roman" w:cs="Times New Roman"/>
+          <w:i/>
+          <w:iCs/>
+          <w:sz w:val="21"/>
+          <w:szCs w:val="21"/>
+        </w:rPr>
+        <w:t xml:space="preserve"> dolor sit </w:t>
+      </w:r>
+      <w:proofErr w:type="spellStart"/>
+      <w:r>
+        <w:rPr>
+          <w:rFonts w:ascii="Times New Roman" w:eastAsia="Times New Roman" w:hAnsi="Times New Roman" w:cs="Times New Roman"/>
+          <w:i/>
+          <w:iCs/>
+          <w:sz w:val="21"/>
+          <w:szCs w:val="21"/>
+        </w:rPr>
+        <w:t>amet</w:t>
+      </w:r>
+      <w:proofErr w:type="spellEnd"/>
+      <w:r>
+        <w:rPr>
+          <w:rFonts w:ascii="Times New Roman" w:eastAsia="Times New Roman" w:hAnsi="Times New Roman" w:cs="Times New Roman"/>
+          <w:i/>
+          <w:iCs/>
+          <w:sz w:val="21"/>
+          <w:szCs w:val="21"/>
+        </w:rPr>
+        <w:t xml:space="preserve">, </w:t>
+      </w:r>
+      <w:proofErr w:type="spellStart"/>
+      <w:r>
+        <w:rPr>
+          <w:rFonts w:ascii="Times New Roman" w:eastAsia="Times New Roman" w:hAnsi="Times New Roman" w:cs="Times New Roman"/>
+          <w:i/>
+          <w:iCs/>
+          <w:sz w:val="21"/>
+          <w:szCs w:val="21"/>
+        </w:rPr>
+        <w:t>consectetur</w:t>
+      </w:r>
+      <w:proofErr w:type="spellEnd"/>
+      <w:r>
+        <w:rPr>
+          <w:rFonts w:ascii="Times New Roman" w:eastAsia="Times New Roman" w:hAnsi="Times New Roman" w:cs="Times New Roman"/>
+          <w:i/>
+          <w:iCs/>
+          <w:sz w:val="21"/>
+          <w:szCs w:val="21"/>
+        </w:rPr>
+        <w:t xml:space="preserve">, </w:t>
+      </w:r>
+      <w:proofErr w:type="spellStart"/>
+      <w:r>
+        <w:rPr>
+          <w:rFonts w:ascii="Times New Roman" w:eastAsia="Times New Roman" w:hAnsi="Times New Roman" w:cs="Times New Roman"/>
+          <w:i/>
+          <w:iCs/>
+          <w:sz w:val="21"/>
+          <w:szCs w:val="21"/>
+        </w:rPr>
+        <w:t>adipisci</w:t>
+      </w:r>
+      <w:proofErr w:type="spellEnd"/>
+      <w:r>
+        <w:rPr>
+          <w:rFonts w:ascii="Times New Roman" w:eastAsia="Times New Roman" w:hAnsi="Times New Roman" w:cs="Times New Roman"/>
+          <w:i/>
+          <w:iCs/>
+          <w:sz w:val="21"/>
+          <w:szCs w:val="21"/>
+        </w:rPr>
+        <w:t xml:space="preserve"> </w:t>
+      </w:r>
+      <w:proofErr w:type="spellStart"/>
+      <w:r>
+        <w:rPr>
+          <w:rFonts w:ascii="Times New Roman" w:eastAsia="Times New Roman" w:hAnsi="Times New Roman" w:cs="Times New Roman"/>
+          <w:i/>
+          <w:iCs/>
+          <w:sz w:val="21"/>
+          <w:szCs w:val="21"/>
+        </w:rPr>
+        <w:t>velit</w:t>
+      </w:r>
+      <w:proofErr w:type="spellEnd"/>
+      <w:r>
+        <w:rPr>
+          <w:rFonts w:ascii="Times New Roman" w:eastAsia="Times New Roman" w:hAnsi="Times New Roman" w:cs="Times New Roman"/>
+          <w:i/>
+          <w:iCs/>
+          <w:sz w:val="21"/>
+          <w:szCs w:val="21"/>
+        </w:rPr>
+        <w:t>..."</w:t>
       </w:r>
     </w:p>
     <w:p>
-      <w:r>
-        <w:t xml:space="preserve">I would like to express my interest in your </w:t>
-      </w:r>
-      <w:r>
-        <w:t xml:space="preserve">International </w:t>
-      </w:r>
-      <w:r>
-        <w:t>Master</w:t>
-      </w:r>
-      <w:r>
-        <w:t>s in Business Studies</w:t>
-      </w:r>
-      <w:r>
-        <w:t xml:space="preserve"> degree program starting in 2018. I have a B.Sc. in Economics from Covenant University in Nigeria.</w:t>
+      <w:pPr>
+        <w:spacing w:before="75" w:after="300" w:line="210" w:lineRule="atLeast"/>
+        <w:ind w:left="150" w:right="150"/>
+        <w:jc w:val="center"/>
+        <w:outlineLvl w:val="4"/>
+        <w:rPr>
+          <w:rFonts w:ascii="Times New Roman" w:eastAsia="Times New Roman" w:hAnsi="Times New Roman" w:cs="Times New Roman"/>
+          <w:sz w:val="18"/>
+          <w:szCs w:val="18"/>
+        </w:rPr>
+      </w:pPr>
+      <w:r>
+        <w:rPr>
+          <w:rFonts w:ascii="Times New Roman" w:eastAsia="Times New Roman" w:hAnsi="Times New Roman" w:cs="Times New Roman"/>
+          <w:sz w:val="18"/>
+          <w:szCs w:val="18"/>
+        </w:rPr>
+        <w:t>"There is no one who loves pain itself, who seeks after it and wants to have it, simply because it is pain..."</w:t>
       </w:r>
     </w:p>
     <w:p>
-      <w:r>
-        <w:t>As an individual, I have set up some personal goals that would play a role in building a successful career. A master’s degree is indeed one of them; that is to further my education given any opportunity to acquire comprehensive knowledge about the global business environment. As much as I would like to be an entrepreneur, I would also like to work for the World Trade Organization or a multinational corporation. There are a couple of reasons why I would like to study this course. They are:</w:t>
+      <w:pPr>
+        <w:spacing w:after="0" w:line="240" w:lineRule="auto"/>
+        <w:rPr>
+          <w:rFonts w:ascii="Times New Roman" w:eastAsia="Times New Roman" w:hAnsi="Times New Roman" w:cs="Times New Roman"/>
+          <w:sz w:val="24"/>
+          <w:szCs w:val="24"/>
+        </w:rPr>
+      </w:pPr>
+      <w:r>
+        <w:rPr>
+          <w:rFonts w:ascii="Times New Roman" w:eastAsia="Times New Roman" w:hAnsi="Times New Roman" w:cs="Times New Roman"/>
+          <w:sz w:val="24"/>
+          <w:szCs w:val="24"/>
+        </w:rPr>
+        <w:pict>
+          <v:rect id="_x0000_i1025" style="width:0;height:.75pt" o:hralign="center" o:hrstd="t" o:hr="t" fillcolor="#a0a0a0" stroked="f"/>
+        </w:pict>
       </w:r>
     </w:p>
     <w:p>
-      <w:r>
-        <w:t>Firstly, I have asked for lots of advices from my professors on the best program that suite my personal interests and academic background. I have gone through my academic records and seen the courses that I am very good at. This played a role in my search for a master’s program.</w:t>
+      <w:pPr>
+        <w:spacing w:after="150" w:line="360" w:lineRule="atLeast"/>
+        <w:outlineLvl w:val="1"/>
+        <w:rPr>
+          <w:rFonts w:ascii="DauphinPlain" w:eastAsia="Times New Roman" w:hAnsi="DauphinPlain" w:cs="Times New Roman"/>
+          <w:sz w:val="36"/>
+          <w:szCs w:val="36"/>
+        </w:rPr>
+      </w:pPr>
+      <w:r>
+        <w:rPr>
+          <w:rFonts w:ascii="DauphinPlain" w:eastAsia="Times New Roman" w:hAnsi="DauphinPlain" w:cs="Times New Roman"/>
+          <w:sz w:val="36"/>
+          <w:szCs w:val="36"/>
+        </w:rPr>
+        <w:t>What is Lorem Ipsum?</w:t>
       </w:r>
     </w:p>
     <w:p>
-      <w:r>
-        <w:t>Secondly, I want to be part of the future generation of young diplomats, CEOs and influential people and much more that would aid in the development of a well globalized world hence, get a reputable job with my dream choice of international organizations or companies.</w:t>
+      <w:pPr>
+        <w:spacing w:after="0" w:line="240" w:lineRule="auto"/>
+        <w:jc w:val="both"/>
+        <w:rPr>
+          <w:rFonts w:ascii="Times New Roman" w:eastAsia="Times New Roman" w:hAnsi="Times New Roman" w:cs="Times New Roman"/>
+          <w:sz w:val="24"/>
+          <w:szCs w:val="24"/>
+        </w:rPr>
+      </w:pPr>
+      <w:r>
+        <w:rPr>
+          <w:rFonts w:ascii="Times New Roman" w:eastAsia="Times New Roman" w:hAnsi="Times New Roman" w:cs="Times New Roman"/>
+          <w:b/>
+          <w:bCs/>
+          <w:sz w:val="24"/>
+          <w:szCs w:val="24"/>
+        </w:rPr>
+        <w:t>Lorem Ipsum</w:t>
+      </w:r>
+      <w:r>
+        <w:rPr>
+          <w:rFonts w:ascii="Times New Roman" w:eastAsia="Times New Roman" w:hAnsi="Times New Roman" w:cs="Times New Roman"/>
+          <w:sz w:val="24"/>
+          <w:szCs w:val="24"/>
+        </w:rPr>
+        <w:t> is simply dummy text of the printing and typesetting industry. Lorem Ipsum has bee</w:t>
+      </w:r>
+      <w:bookmarkStart w:id="0" w:name="_GoBack"/>
+      <w:bookmarkEnd w:id="0"/>
+      <w:r>
+        <w:rPr>
+          <w:rFonts w:ascii="Times New Roman" w:eastAsia="Times New Roman" w:hAnsi="Times New Roman" w:cs="Times New Roman"/>
+          <w:sz w:val="24"/>
+          <w:szCs w:val="24"/>
+        </w:rPr>
+        <w:t xml:space="preserve">n the industry's standard dummy text ever since the 1500s, when an unknown printer took a galley of type and scrambled it to make a type specimen book. It has survived not only five centuries, but also the leap into electronic typesetting, remaining essentially unchanged. It was </w:t>
+      </w:r>
+      <w:proofErr w:type="spellStart"/>
+      <w:r>
+        <w:rPr>
+          <w:rFonts w:ascii="Times New Roman" w:eastAsia="Times New Roman" w:hAnsi="Times New Roman" w:cs="Times New Roman"/>
+          <w:sz w:val="24"/>
+          <w:szCs w:val="24"/>
+        </w:rPr>
+        <w:t>popularised</w:t>
+      </w:r>
+      <w:proofErr w:type="spellEnd"/>
+      <w:r>
+        <w:rPr>
+          <w:rFonts w:ascii="Times New Roman" w:eastAsia="Times New Roman" w:hAnsi="Times New Roman" w:cs="Times New Roman"/>
+          <w:sz w:val="24"/>
+          <w:szCs w:val="24"/>
+        </w:rPr>
+        <w:t xml:space="preserve"> in the 1960s with the release of </w:t>
+      </w:r>
+      <w:proofErr w:type="spellStart"/>
+      <w:r>
+        <w:rPr>
+          <w:rFonts w:ascii="Times New Roman" w:eastAsia="Times New Roman" w:hAnsi="Times New Roman" w:cs="Times New Roman"/>
+          <w:sz w:val="24"/>
+          <w:szCs w:val="24"/>
+        </w:rPr>
+        <w:t>Letraset</w:t>
+      </w:r>
+      <w:proofErr w:type="spellEnd"/>
+      <w:r>
+        <w:rPr>
+          <w:rFonts w:ascii="Times New Roman" w:eastAsia="Times New Roman" w:hAnsi="Times New Roman" w:cs="Times New Roman"/>
+          <w:sz w:val="24"/>
+          <w:szCs w:val="24"/>
+        </w:rPr>
+        <w:t xml:space="preserve"> sheets containing Lorem Ipsum passages, and more recently with desktop publishing software like Aldus PageMaker including versions of Lorem Ipsum.</w:t>
       </w:r>
     </w:p>
     <w:p>
-      <w:r>
-        <w:t>Thirdly, I want to be a professional by skills, intellect and behavior that will have the capacity to facilitate radical changes in the processes in which business is being viewed upon these days. I would love to mix up with different cultures, mindset, languages and ideas.</w:t>
+      <w:pPr>
+        <w:spacing w:after="150" w:line="360" w:lineRule="atLeast"/>
+        <w:outlineLvl w:val="1"/>
+        <w:rPr>
+          <w:rFonts w:ascii="DauphinPlain" w:eastAsia="Times New Roman" w:hAnsi="DauphinPlain" w:cs="Times New Roman"/>
+          <w:sz w:val="36"/>
+          <w:szCs w:val="36"/>
+        </w:rPr>
+      </w:pPr>
+      <w:r>
+        <w:rPr>
+          <w:rFonts w:ascii="DauphinPlain" w:eastAsia="Times New Roman" w:hAnsi="DauphinPlain" w:cs="Times New Roman"/>
+          <w:sz w:val="36"/>
+          <w:szCs w:val="36"/>
+        </w:rPr>
+        <w:t>Why do we use it?</w:t>
       </w:r>
     </w:p>
     <w:p>
-      <w:r>
-        <w:t>My professors often use case studies to determine our abilities and analyze our situations. They also ensure that we have complex individual tasks that we present during classes and this has improved my communication skills and confidence. Also, pairing us in small groups has made me more of a team player. All these knowledge and skills gotten from my undergraduate program as well as this master’s program will make me more exposed to the practices that are being adopted by various trend makers of successful businesses worldwide.</w:t>
+      <w:pPr>
+        <w:spacing w:after="225" w:line="240" w:lineRule="auto"/>
+        <w:jc w:val="both"/>
+        <w:rPr>
+          <w:rFonts w:ascii="Times New Roman" w:eastAsia="Times New Roman" w:hAnsi="Times New Roman" w:cs="Times New Roman"/>
+          <w:sz w:val="24"/>
+          <w:szCs w:val="24"/>
+        </w:rPr>
+      </w:pPr>
+      <w:r>
+        <w:rPr>
+          <w:rFonts w:ascii="Times New Roman" w:eastAsia="Times New Roman" w:hAnsi="Times New Roman" w:cs="Times New Roman"/>
+          <w:sz w:val="24"/>
+          <w:szCs w:val="24"/>
+        </w:rPr>
+        <w:t xml:space="preserve">It is a long established fact that a reader will be distracted by the readable content of a page when looking at its layout. The point of using Lorem Ipsum is that it has a more-or-less normal distribution of letters, as opposed to using 'Content here, content here', making it look like readable English. Many desktop publishing packages and web page editors now use Lorem Ipsum as their default model text, and a search for 'lorem ipsum' will uncover many web sites still in their infancy. Various versions have evolved over the years, sometimes by accident, sometimes on purpose (injected </w:t>
+      </w:r>
+      <w:proofErr w:type="spellStart"/>
+      <w:r>
+        <w:rPr>
+          <w:rFonts w:ascii="Times New Roman" w:eastAsia="Times New Roman" w:hAnsi="Times New Roman" w:cs="Times New Roman"/>
+          <w:sz w:val="24"/>
+          <w:szCs w:val="24"/>
+        </w:rPr>
+        <w:t>humour</w:t>
+      </w:r>
+      <w:proofErr w:type="spellEnd"/>
+      <w:r>
+        <w:rPr>
+          <w:rFonts w:ascii="Times New Roman" w:eastAsia="Times New Roman" w:hAnsi="Times New Roman" w:cs="Times New Roman"/>
+          <w:sz w:val="24"/>
+          <w:szCs w:val="24"/>
+        </w:rPr>
+        <w:t xml:space="preserve"> and the like).</w:t>
       </w:r>
     </w:p>
     <w:p>
-      <w:r>
-        <w:t>The ma</w:t>
-      </w:r>
-      <w:r>
-        <w:t>sters in Business Studies</w:t>
-      </w:r>
-      <w:r>
-        <w:t xml:space="preserve"> will give me adequate knowledge concerning the different kinds of practices needed for good relations in business. To my knowledge, the curriculum of this program is on a global level. I have taken my time to go through the available information on your website and my decision to apply to the school is due to good reputation of teaching. I would be glad if I am offered a place in your institution.</w:t>
+      <w:pPr>
+        <w:spacing w:after="0" w:line="240" w:lineRule="auto"/>
+        <w:rPr>
+          <w:rFonts w:ascii="Times New Roman" w:eastAsia="Times New Roman" w:hAnsi="Times New Roman" w:cs="Times New Roman"/>
+          <w:sz w:val="24"/>
+          <w:szCs w:val="24"/>
+        </w:rPr>
+      </w:pPr>
+      <w:r>
+        <w:rPr>
+          <w:rFonts w:ascii="Times New Roman" w:eastAsia="Times New Roman" w:hAnsi="Times New Roman" w:cs="Times New Roman"/>
+          <w:sz w:val="24"/>
+          <w:szCs w:val="24"/>
+        </w:rPr>
+        <w:br w:type="textWrapping" w:clear="all"/>
       </w:r>
     </w:p>
-    <w:p/>
     <w:p>
       <w:pPr>
-        <w:jc w:val="right"/>
+        <w:spacing w:after="150" w:line="360" w:lineRule="atLeast"/>
+        <w:outlineLvl w:val="1"/>
+        <w:rPr>
+          <w:rFonts w:ascii="DauphinPlain" w:eastAsia="Times New Roman" w:hAnsi="DauphinPlain" w:cs="Times New Roman"/>
+          <w:sz w:val="36"/>
+          <w:szCs w:val="36"/>
+        </w:rPr>
       </w:pPr>
       <w:r>
-        <w:t xml:space="preserve">                                       Johnson </w:t>
-      </w:r>
-      <w:proofErr w:type="spellStart"/>
-      <w:r>
-        <w:t>Aniekan</w:t>
-      </w:r>
-      <w:proofErr w:type="spellEnd"/>
+        <w:rPr>
+          <w:rFonts w:ascii="DauphinPlain" w:eastAsia="Times New Roman" w:hAnsi="DauphinPlain" w:cs="Times New Roman"/>
+          <w:sz w:val="36"/>
+          <w:szCs w:val="36"/>
+        </w:rPr>
+        <w:t>Where does it come from?</w:t>
+      </w:r>
+    </w:p>
+    <w:p>
+      <w:pPr>
+        <w:spacing w:after="225" w:line="240" w:lineRule="auto"/>
+        <w:jc w:val="both"/>
+        <w:rPr>
+          <w:rFonts w:ascii="Times New Roman" w:eastAsia="Times New Roman" w:hAnsi="Times New Roman" w:cs="Times New Roman"/>
+          <w:sz w:val="24"/>
+          <w:szCs w:val="24"/>
+        </w:rPr>
+      </w:pPr>
+      <w:r>
+        <w:rPr>
+          <w:rFonts w:ascii="Times New Roman" w:eastAsia="Times New Roman" w:hAnsi="Times New Roman" w:cs="Times New Roman"/>
+          <w:sz w:val="24"/>
+          <w:szCs w:val="24"/>
+        </w:rPr>
+        <w:t xml:space="preserve">Contrary to popular belief, Lorem Ipsum is not simply random text. It has roots in a piece of classical Latin literature from 45 BC, making it over 2000 years old. Richard McClintock, a Latin professor at Hampden-Sydney College in Virginia, looked up one of the more obscure Latin words, </w:t>
+      </w:r>
+      <w:proofErr w:type="spellStart"/>
+      <w:r>
+        <w:rPr>
+          <w:rFonts w:ascii="Times New Roman" w:eastAsia="Times New Roman" w:hAnsi="Times New Roman" w:cs="Times New Roman"/>
+          <w:sz w:val="24"/>
+          <w:szCs w:val="24"/>
+        </w:rPr>
+        <w:t>consectetur</w:t>
+      </w:r>
+      <w:proofErr w:type="spellEnd"/>
+      <w:r>
+        <w:rPr>
+          <w:rFonts w:ascii="Times New Roman" w:eastAsia="Times New Roman" w:hAnsi="Times New Roman" w:cs="Times New Roman"/>
+          <w:sz w:val="24"/>
+          <w:szCs w:val="24"/>
+        </w:rPr>
+        <w:t xml:space="preserve">, from a Lorem Ipsum passage, and going through the cites of the word in classical literature, discovered the undoubtable source. Lorem Ipsum comes from sections 1.10.32 and 1.10.33 of "de </w:t>
+      </w:r>
+      <w:proofErr w:type="spellStart"/>
+      <w:r>
+        <w:rPr>
+          <w:rFonts w:ascii="Times New Roman" w:eastAsia="Times New Roman" w:hAnsi="Times New Roman" w:cs="Times New Roman"/>
+          <w:sz w:val="24"/>
+          <w:szCs w:val="24"/>
+        </w:rPr>
+        <w:t>Finibus</w:t>
+      </w:r>
+      <w:proofErr w:type="spellEnd"/>
+      <w:r>
+        <w:rPr>
+          <w:rFonts w:ascii="Times New Roman" w:eastAsia="Times New Roman" w:hAnsi="Times New Roman" w:cs="Times New Roman"/>
+          <w:sz w:val="24"/>
+          <w:szCs w:val="24"/>
+        </w:rPr>
+        <w:t xml:space="preserve"> </w:t>
+      </w:r>
+      <w:proofErr w:type="spellStart"/>
+      <w:r>
+        <w:rPr>
+          <w:rFonts w:ascii="Times New Roman" w:eastAsia="Times New Roman" w:hAnsi="Times New Roman" w:cs="Times New Roman"/>
+          <w:sz w:val="24"/>
+          <w:szCs w:val="24"/>
+        </w:rPr>
+        <w:t>Bonorum</w:t>
+      </w:r>
+      <w:proofErr w:type="spellEnd"/>
+      <w:r>
+        <w:rPr>
+          <w:rFonts w:ascii="Times New Roman" w:eastAsia="Times New Roman" w:hAnsi="Times New Roman" w:cs="Times New Roman"/>
+          <w:sz w:val="24"/>
+          <w:szCs w:val="24"/>
+        </w:rPr>
+        <w:t xml:space="preserve"> </w:t>
+      </w:r>
+      <w:proofErr w:type="gramStart"/>
+      <w:r>
+        <w:rPr>
+          <w:rFonts w:ascii="Times New Roman" w:eastAsia="Times New Roman" w:hAnsi="Times New Roman" w:cs="Times New Roman"/>
+          <w:sz w:val="24"/>
+          <w:szCs w:val="24"/>
+        </w:rPr>
+        <w:t>et</w:t>
+      </w:r>
+      <w:proofErr w:type="gramEnd"/>
+      <w:r>
+        <w:rPr>
+          <w:rFonts w:ascii="Times New Roman" w:eastAsia="Times New Roman" w:hAnsi="Times New Roman" w:cs="Times New Roman"/>
+          <w:sz w:val="24"/>
+          <w:szCs w:val="24"/>
+        </w:rPr>
+        <w:t xml:space="preserve"> </w:t>
+      </w:r>
+      <w:proofErr w:type="spellStart"/>
+      <w:r>
+        <w:rPr>
+          <w:rFonts w:ascii="Times New Roman" w:eastAsia="Times New Roman" w:hAnsi="Times New Roman" w:cs="Times New Roman"/>
+          <w:sz w:val="24"/>
+          <w:szCs w:val="24"/>
+        </w:rPr>
+        <w:t>Malorum</w:t>
+      </w:r>
+      <w:proofErr w:type="spellEnd"/>
+      <w:r>
+        <w:rPr>
+          <w:rFonts w:ascii="Times New Roman" w:eastAsia="Times New Roman" w:hAnsi="Times New Roman" w:cs="Times New Roman"/>
+          <w:sz w:val="24"/>
+          <w:szCs w:val="24"/>
+        </w:rPr>
+        <w:t xml:space="preserve">" (The Extremes of Good and Evil) by Cicero, written in 45 BC. This book is a treatise on the theory of ethics, very popular during the Renaissance. The first line of Lorem Ipsum, "Lorem ipsum dolor sit </w:t>
+      </w:r>
+      <w:proofErr w:type="spellStart"/>
+      <w:r>
+        <w:rPr>
+          <w:rFonts w:ascii="Times New Roman" w:eastAsia="Times New Roman" w:hAnsi="Times New Roman" w:cs="Times New Roman"/>
+          <w:sz w:val="24"/>
+          <w:szCs w:val="24"/>
+        </w:rPr>
+        <w:t>amet</w:t>
+      </w:r>
+      <w:proofErr w:type="spellEnd"/>
+      <w:proofErr w:type="gramStart"/>
+      <w:r>
+        <w:rPr>
+          <w:rFonts w:ascii="Times New Roman" w:eastAsia="Times New Roman" w:hAnsi="Times New Roman" w:cs="Times New Roman"/>
+          <w:sz w:val="24"/>
+          <w:szCs w:val="24"/>
+        </w:rPr>
+        <w:t>.."</w:t>
+      </w:r>
+      <w:proofErr w:type="gramEnd"/>
+      <w:r>
+        <w:rPr>
+          <w:rFonts w:ascii="Times New Roman" w:eastAsia="Times New Roman" w:hAnsi="Times New Roman" w:cs="Times New Roman"/>
+          <w:sz w:val="24"/>
+          <w:szCs w:val="24"/>
+        </w:rPr>
+        <w:t>, comes from a line in section 1.10.32.</w:t>
+      </w:r>
+    </w:p>
+    <w:p>
+      <w:pPr>
+        <w:spacing w:after="225" w:line="240" w:lineRule="auto"/>
+        <w:jc w:val="both"/>
+        <w:rPr>
+          <w:rFonts w:ascii="Times New Roman" w:eastAsia="Times New Roman" w:hAnsi="Times New Roman" w:cs="Times New Roman"/>
+          <w:sz w:val="24"/>
+          <w:szCs w:val="24"/>
+        </w:rPr>
+      </w:pPr>
+      <w:r>
+        <w:rPr>
+          <w:rFonts w:ascii="Times New Roman" w:eastAsia="Times New Roman" w:hAnsi="Times New Roman" w:cs="Times New Roman"/>
+          <w:sz w:val="24"/>
+          <w:szCs w:val="24"/>
+        </w:rPr>
+        <w:t xml:space="preserve">The standard chunk of Lorem Ipsum used since the 1500s is reproduced below for those interested. Sections 1.10.32 and 1.10.33 from "de </w:t>
+      </w:r>
+      <w:proofErr w:type="spellStart"/>
+      <w:r>
+        <w:rPr>
+          <w:rFonts w:ascii="Times New Roman" w:eastAsia="Times New Roman" w:hAnsi="Times New Roman" w:cs="Times New Roman"/>
+          <w:sz w:val="24"/>
+          <w:szCs w:val="24"/>
+        </w:rPr>
+        <w:t>Finibus</w:t>
+      </w:r>
+      <w:proofErr w:type="spellEnd"/>
+      <w:r>
+        <w:rPr>
+          <w:rFonts w:ascii="Times New Roman" w:eastAsia="Times New Roman" w:hAnsi="Times New Roman" w:cs="Times New Roman"/>
+          <w:sz w:val="24"/>
+          <w:szCs w:val="24"/>
+        </w:rPr>
+        <w:t xml:space="preserve"> </w:t>
+      </w:r>
+      <w:proofErr w:type="spellStart"/>
+      <w:r>
+        <w:rPr>
+          <w:rFonts w:ascii="Times New Roman" w:eastAsia="Times New Roman" w:hAnsi="Times New Roman" w:cs="Times New Roman"/>
+          <w:sz w:val="24"/>
+          <w:szCs w:val="24"/>
+        </w:rPr>
+        <w:t>Bonorum</w:t>
+      </w:r>
+      <w:proofErr w:type="spellEnd"/>
+      <w:r>
+        <w:rPr>
+          <w:rFonts w:ascii="Times New Roman" w:eastAsia="Times New Roman" w:hAnsi="Times New Roman" w:cs="Times New Roman"/>
+          <w:sz w:val="24"/>
+          <w:szCs w:val="24"/>
+        </w:rPr>
+        <w:t xml:space="preserve"> </w:t>
+      </w:r>
+      <w:proofErr w:type="gramStart"/>
+      <w:r>
+        <w:rPr>
+          <w:rFonts w:ascii="Times New Roman" w:eastAsia="Times New Roman" w:hAnsi="Times New Roman" w:cs="Times New Roman"/>
+          <w:sz w:val="24"/>
+          <w:szCs w:val="24"/>
+        </w:rPr>
+        <w:t>et</w:t>
+      </w:r>
+      <w:proofErr w:type="gramEnd"/>
+      <w:r>
+        <w:rPr>
+          <w:rFonts w:ascii="Times New Roman" w:eastAsia="Times New Roman" w:hAnsi="Times New Roman" w:cs="Times New Roman"/>
+          <w:sz w:val="24"/>
+          <w:szCs w:val="24"/>
+        </w:rPr>
+        <w:t xml:space="preserve"> </w:t>
+      </w:r>
+      <w:proofErr w:type="spellStart"/>
+      <w:r>
+        <w:rPr>
+          <w:rFonts w:ascii="Times New Roman" w:eastAsia="Times New Roman" w:hAnsi="Times New Roman" w:cs="Times New Roman"/>
+          <w:sz w:val="24"/>
+          <w:szCs w:val="24"/>
+        </w:rPr>
+        <w:t>Malorum</w:t>
+      </w:r>
+      <w:proofErr w:type="spellEnd"/>
+      <w:r>
+        <w:rPr>
+          <w:rFonts w:ascii="Times New Roman" w:eastAsia="Times New Roman" w:hAnsi="Times New Roman" w:cs="Times New Roman"/>
+          <w:sz w:val="24"/>
+          <w:szCs w:val="24"/>
+        </w:rPr>
+        <w:t>" by Cicero are also reproduced in their exact original form, accompanied by English versions from the 1914 translation by H. Rackham.</w:t>
+      </w:r>
+    </w:p>
+    <w:p>
+      <w:pPr>
+        <w:shd w:val="clear" w:color="auto" w:fill="FFFFFF"/>
+        <w:spacing w:after="150" w:line="360" w:lineRule="atLeast"/>
+        <w:outlineLvl w:val="1"/>
+        <w:rPr>
+          <w:rFonts w:ascii="DauphinPlain" w:eastAsia="Times New Roman" w:hAnsi="DauphinPlain" w:cs="Times New Roman"/>
+          <w:color w:val="000000"/>
+          <w:sz w:val="36"/>
+          <w:szCs w:val="36"/>
+        </w:rPr>
+      </w:pPr>
+      <w:r>
+        <w:rPr>
+          <w:rFonts w:ascii="DauphinPlain" w:eastAsia="Times New Roman" w:hAnsi="DauphinPlain" w:cs="Times New Roman"/>
+          <w:color w:val="000000"/>
+          <w:sz w:val="36"/>
+          <w:szCs w:val="36"/>
+        </w:rPr>
+        <w:lastRenderedPageBreak/>
+        <w:t>Where can I get some?</w:t>
+      </w:r>
+    </w:p>
+    <w:p>
+      <w:pPr>
+        <w:shd w:val="clear" w:color="auto" w:fill="FFFFFF"/>
+        <w:spacing w:after="225" w:line="240" w:lineRule="auto"/>
+        <w:jc w:val="both"/>
+        <w:rPr>
+          <w:rFonts w:ascii="Arial" w:eastAsia="Times New Roman" w:hAnsi="Arial" w:cs="Arial"/>
+          <w:color w:val="000000"/>
+          <w:sz w:val="21"/>
+          <w:szCs w:val="21"/>
+        </w:rPr>
+      </w:pPr>
+      <w:r>
+        <w:rPr>
+          <w:rFonts w:ascii="Arial" w:eastAsia="Times New Roman" w:hAnsi="Arial" w:cs="Arial"/>
+          <w:color w:val="000000"/>
+          <w:sz w:val="21"/>
+          <w:szCs w:val="21"/>
+        </w:rPr>
+        <w:t xml:space="preserve">There are many variations of passages of Lorem Ipsum available, but the majority have suffered alteration in some form, by injected </w:t>
+      </w:r>
+      <w:proofErr w:type="spellStart"/>
+      <w:r>
+        <w:rPr>
+          <w:rFonts w:ascii="Arial" w:eastAsia="Times New Roman" w:hAnsi="Arial" w:cs="Arial"/>
+          <w:color w:val="000000"/>
+          <w:sz w:val="21"/>
+          <w:szCs w:val="21"/>
+        </w:rPr>
+        <w:t>humour</w:t>
+      </w:r>
+      <w:proofErr w:type="spellEnd"/>
+      <w:r>
+        <w:rPr>
+          <w:rFonts w:ascii="Arial" w:eastAsia="Times New Roman" w:hAnsi="Arial" w:cs="Arial"/>
+          <w:color w:val="000000"/>
+          <w:sz w:val="21"/>
+          <w:szCs w:val="21"/>
+        </w:rPr>
+        <w:t xml:space="preserve">, or </w:t>
+      </w:r>
+      <w:proofErr w:type="spellStart"/>
+      <w:r>
+        <w:rPr>
+          <w:rFonts w:ascii="Arial" w:eastAsia="Times New Roman" w:hAnsi="Arial" w:cs="Arial"/>
+          <w:color w:val="000000"/>
+          <w:sz w:val="21"/>
+          <w:szCs w:val="21"/>
+        </w:rPr>
+        <w:t>randomised</w:t>
+      </w:r>
+      <w:proofErr w:type="spellEnd"/>
+      <w:r>
+        <w:rPr>
+          <w:rFonts w:ascii="Arial" w:eastAsia="Times New Roman" w:hAnsi="Arial" w:cs="Arial"/>
+          <w:color w:val="000000"/>
+          <w:sz w:val="21"/>
+          <w:szCs w:val="21"/>
+        </w:rPr>
+        <w:t xml:space="preserve"> words which don't look even slightly believable. If you are going to use a passage of Lorem Ipsum, you need to be sure there isn't anything embarrassing hidden in the middle of text. All the Lorem Ipsum generators on the Internet tend to repeat predefined chunks as necessary, making this the first true generator on the Internet. It uses a dictionary of over 200 Latin words, combined with a handful of model sentence structures, to generate Lorem Ipsum which looks reasonable. The generated Lorem Ipsum is therefore always free from repetition, injected </w:t>
+      </w:r>
+      <w:proofErr w:type="spellStart"/>
+      <w:r>
+        <w:rPr>
+          <w:rFonts w:ascii="Arial" w:eastAsia="Times New Roman" w:hAnsi="Arial" w:cs="Arial"/>
+          <w:color w:val="000000"/>
+          <w:sz w:val="21"/>
+          <w:szCs w:val="21"/>
+        </w:rPr>
+        <w:t>humour</w:t>
+      </w:r>
+      <w:proofErr w:type="spellEnd"/>
+      <w:r>
+        <w:rPr>
+          <w:rFonts w:ascii="Arial" w:eastAsia="Times New Roman" w:hAnsi="Arial" w:cs="Arial"/>
+          <w:color w:val="000000"/>
+          <w:sz w:val="21"/>
+          <w:szCs w:val="21"/>
+        </w:rPr>
+        <w:t>, or non-characteristic words etc.</w:t>
+      </w:r>
+    </w:p>
+    <w:p>
+      <w:pPr>
+        <w:pBdr>
+          <w:bottom w:val="single" w:sz="6" w:space="1" w:color="auto"/>
+        </w:pBdr>
+        <w:spacing w:after="0" w:line="240" w:lineRule="auto"/>
+        <w:jc w:val="center"/>
+        <w:rPr>
+          <w:rFonts w:ascii="Arial" w:eastAsia="Times New Roman" w:hAnsi="Arial" w:cs="Arial"/>
+          <w:vanish/>
+          <w:sz w:val="16"/>
+          <w:szCs w:val="16"/>
+        </w:rPr>
+      </w:pPr>
+      <w:r>
+        <w:rPr>
+          <w:rFonts w:ascii="Arial" w:eastAsia="Times New Roman" w:hAnsi="Arial" w:cs="Arial"/>
+          <w:vanish/>
+          <w:sz w:val="16"/>
+          <w:szCs w:val="16"/>
+        </w:rPr>
+        <w:t>Top of Form</w:t>
+      </w:r>
     </w:p>
     <w:p/>
     <w:sectPr>
@@ -505,6 +1259,83 @@
     <w:qFormat/>
     <w:rsid w:val="003C2E5D"/>
   </w:style>
+  <w:style w:type="paragraph" w:styleId="Heading1">
+    <w:name w:val="heading 1"/>
+    <w:basedOn w:val="Normal"/>
+    <w:link w:val="Heading1Char"/>
+    <w:uiPriority w:val="9"/>
+    <w:qFormat/>
+    <w:rsid w:val="00F85C82"/>
+    <w:pPr>
+      <w:spacing w:before="100" w:beforeAutospacing="1" w:after="100" w:afterAutospacing="1" w:line="240" w:lineRule="auto"/>
+      <w:outlineLvl w:val="0"/>
+    </w:pPr>
+    <w:rPr>
+      <w:rFonts w:ascii="Times New Roman" w:eastAsia="Times New Roman" w:hAnsi="Times New Roman" w:cs="Times New Roman"/>
+      <w:b/>
+      <w:bCs/>
+      <w:kern w:val="36"/>
+      <w:sz w:val="48"/>
+      <w:szCs w:val="48"/>
+    </w:rPr>
+  </w:style>
+  <w:style w:type="paragraph" w:styleId="Heading2">
+    <w:name w:val="heading 2"/>
+    <w:basedOn w:val="Normal"/>
+    <w:link w:val="Heading2Char"/>
+    <w:uiPriority w:val="9"/>
+    <w:qFormat/>
+    <w:rsid w:val="00F85C82"/>
+    <w:pPr>
+      <w:spacing w:before="100" w:beforeAutospacing="1" w:after="100" w:afterAutospacing="1" w:line="240" w:lineRule="auto"/>
+      <w:outlineLvl w:val="1"/>
+    </w:pPr>
+    <w:rPr>
+      <w:rFonts w:ascii="Times New Roman" w:eastAsia="Times New Roman" w:hAnsi="Times New Roman" w:cs="Times New Roman"/>
+      <w:b/>
+      <w:bCs/>
+      <w:sz w:val="36"/>
+      <w:szCs w:val="36"/>
+    </w:rPr>
+  </w:style>
+  <w:style w:type="paragraph" w:styleId="Heading4">
+    <w:name w:val="heading 4"/>
+    <w:basedOn w:val="Normal"/>
+    <w:link w:val="Heading4Char"/>
+    <w:uiPriority w:val="9"/>
+    <w:qFormat/>
+    <w:rsid w:val="00F85C82"/>
+    <w:pPr>
+      <w:spacing w:before="100" w:beforeAutospacing="1" w:after="100" w:afterAutospacing="1" w:line="240" w:lineRule="auto"/>
+      <w:outlineLvl w:val="3"/>
+    </w:pPr>
+    <w:rPr>
+      <w:rFonts w:ascii="Times New Roman" w:eastAsia="Times New Roman" w:hAnsi="Times New Roman" w:cs="Times New Roman"/>
+      <w:b/>
+      <w:bCs/>
+      <w:sz w:val="24"/>
+      <w:szCs w:val="24"/>
+    </w:rPr>
+  </w:style>
+  <w:style w:type="paragraph" w:styleId="Heading5">
+    <w:name w:val="heading 5"/>
+    <w:basedOn w:val="Normal"/>
+    <w:link w:val="Heading5Char"/>
+    <w:uiPriority w:val="9"/>
+    <w:qFormat/>
+    <w:rsid w:val="00F85C82"/>
+    <w:pPr>
+      <w:spacing w:before="100" w:beforeAutospacing="1" w:after="100" w:afterAutospacing="1" w:line="240" w:lineRule="auto"/>
+      <w:outlineLvl w:val="4"/>
+    </w:pPr>
+    <w:rPr>
+      <w:rFonts w:ascii="Times New Roman" w:eastAsia="Times New Roman" w:hAnsi="Times New Roman" w:cs="Times New Roman"/>
+      <w:b/>
+      <w:bCs/>
+      <w:sz w:val="20"/>
+      <w:szCs w:val="20"/>
+    </w:rPr>
+  </w:style>
   <w:style w:type="character" w:default="1" w:styleId="DefaultParagraphFont">
     <w:name w:val="Default Paragraph Font"/>
     <w:uiPriority w:val="1"/>
@@ -552,6 +1383,128 @@
     <w:rPr>
       <w:color w:val="0563C1" w:themeColor="hyperlink"/>
       <w:u w:val="single"/>
+    </w:rPr>
+  </w:style>
+  <w:style w:type="character" w:customStyle="1" w:styleId="Heading1Char">
+    <w:name w:val="Heading 1 Char"/>
+    <w:basedOn w:val="DefaultParagraphFont"/>
+    <w:link w:val="Heading1"/>
+    <w:uiPriority w:val="9"/>
+    <w:rsid w:val="00F85C82"/>
+    <w:rPr>
+      <w:rFonts w:ascii="Times New Roman" w:eastAsia="Times New Roman" w:hAnsi="Times New Roman" w:cs="Times New Roman"/>
+      <w:b/>
+      <w:bCs/>
+      <w:kern w:val="36"/>
+      <w:sz w:val="48"/>
+      <w:szCs w:val="48"/>
+    </w:rPr>
+  </w:style>
+  <w:style w:type="character" w:customStyle="1" w:styleId="Heading2Char">
+    <w:name w:val="Heading 2 Char"/>
+    <w:basedOn w:val="DefaultParagraphFont"/>
+    <w:link w:val="Heading2"/>
+    <w:uiPriority w:val="9"/>
+    <w:rsid w:val="00F85C82"/>
+    <w:rPr>
+      <w:rFonts w:ascii="Times New Roman" w:eastAsia="Times New Roman" w:hAnsi="Times New Roman" w:cs="Times New Roman"/>
+      <w:b/>
+      <w:bCs/>
+      <w:sz w:val="36"/>
+      <w:szCs w:val="36"/>
+    </w:rPr>
+  </w:style>
+  <w:style w:type="character" w:customStyle="1" w:styleId="Heading4Char">
+    <w:name w:val="Heading 4 Char"/>
+    <w:basedOn w:val="DefaultParagraphFont"/>
+    <w:link w:val="Heading4"/>
+    <w:uiPriority w:val="9"/>
+    <w:rsid w:val="00F85C82"/>
+    <w:rPr>
+      <w:rFonts w:ascii="Times New Roman" w:eastAsia="Times New Roman" w:hAnsi="Times New Roman" w:cs="Times New Roman"/>
+      <w:b/>
+      <w:bCs/>
+      <w:sz w:val="24"/>
+      <w:szCs w:val="24"/>
+    </w:rPr>
+  </w:style>
+  <w:style w:type="character" w:customStyle="1" w:styleId="Heading5Char">
+    <w:name w:val="Heading 5 Char"/>
+    <w:basedOn w:val="DefaultParagraphFont"/>
+    <w:link w:val="Heading5"/>
+    <w:uiPriority w:val="9"/>
+    <w:rsid w:val="00F85C82"/>
+    <w:rPr>
+      <w:rFonts w:ascii="Times New Roman" w:eastAsia="Times New Roman" w:hAnsi="Times New Roman" w:cs="Times New Roman"/>
+      <w:b/>
+      <w:bCs/>
+      <w:sz w:val="20"/>
+      <w:szCs w:val="20"/>
+    </w:rPr>
+  </w:style>
+  <w:style w:type="paragraph" w:styleId="NormalWeb">
+    <w:name w:val="Normal (Web)"/>
+    <w:basedOn w:val="Normal"/>
+    <w:uiPriority w:val="99"/>
+    <w:semiHidden/>
+    <w:unhideWhenUsed/>
+    <w:rsid w:val="00F85C82"/>
+    <w:pPr>
+      <w:spacing w:before="100" w:beforeAutospacing="1" w:after="100" w:afterAutospacing="1" w:line="240" w:lineRule="auto"/>
+    </w:pPr>
+    <w:rPr>
+      <w:rFonts w:ascii="Times New Roman" w:eastAsia="Times New Roman" w:hAnsi="Times New Roman" w:cs="Times New Roman"/>
+      <w:sz w:val="24"/>
+      <w:szCs w:val="24"/>
+    </w:rPr>
+  </w:style>
+  <w:style w:type="character" w:styleId="Strong">
+    <w:name w:val="Strong"/>
+    <w:basedOn w:val="DefaultParagraphFont"/>
+    <w:uiPriority w:val="22"/>
+    <w:qFormat/>
+    <w:rsid w:val="00F85C82"/>
+    <w:rPr>
+      <w:b/>
+      <w:bCs/>
+    </w:rPr>
+  </w:style>
+  <w:style w:type="paragraph" w:styleId="z-TopofForm">
+    <w:name w:val="HTML Top of Form"/>
+    <w:basedOn w:val="Normal"/>
+    <w:next w:val="Normal"/>
+    <w:link w:val="z-TopofFormChar"/>
+    <w:hidden/>
+    <w:uiPriority w:val="99"/>
+    <w:semiHidden/>
+    <w:unhideWhenUsed/>
+    <w:rsid w:val="00F85C82"/>
+    <w:pPr>
+      <w:pBdr>
+        <w:bottom w:val="single" w:sz="6" w:space="1" w:color="auto"/>
+      </w:pBdr>
+      <w:spacing w:after="0" w:line="240" w:lineRule="auto"/>
+      <w:jc w:val="center"/>
+    </w:pPr>
+    <w:rPr>
+      <w:rFonts w:ascii="Arial" w:eastAsia="Times New Roman" w:hAnsi="Arial" w:cs="Arial"/>
+      <w:vanish/>
+      <w:sz w:val="16"/>
+      <w:szCs w:val="16"/>
+    </w:rPr>
+  </w:style>
+  <w:style w:type="character" w:customStyle="1" w:styleId="z-TopofFormChar">
+    <w:name w:val="z-Top of Form Char"/>
+    <w:basedOn w:val="DefaultParagraphFont"/>
+    <w:link w:val="z-TopofForm"/>
+    <w:uiPriority w:val="99"/>
+    <w:semiHidden/>
+    <w:rsid w:val="00F85C82"/>
+    <w:rPr>
+      <w:rFonts w:ascii="Arial" w:eastAsia="Times New Roman" w:hAnsi="Arial" w:cs="Arial"/>
+      <w:vanish/>
+      <w:sz w:val="16"/>
+      <w:szCs w:val="16"/>
     </w:rPr>
   </w:style>
 </w:styles>

</xml_diff>